<commit_message>
Update Hussey - 2024 - a critical reanalysis of Foody et al. 2013.docx
added osf URL
</commit_message>
<xml_diff>
--- a/communication/preprint/Hussey - 2024 - a critical reanalysis of Foody et al. 2013.docx
+++ b/communication/preprint/Hussey - 2024 - a critical reanalysis of Foody et al. 2013.docx
@@ -2032,16 +2032,7 @@
         <w:t xml:space="preserve">additional </w:t>
       </w:r>
       <w:r>
-        <w:t xml:space="preserve">credibility to claims. </w:t>
-      </w:r>
-      <w:r>
-        <w:t xml:space="preserve">There is no single </w:t>
-      </w:r>
-      <w:r>
-        <w:t xml:space="preserve">universally accepted </w:t>
-      </w:r>
-      <w:r>
-        <w:t xml:space="preserve">definition of a replication, and there is ongoing debate about what nomenclature and taxonomy is useful in distinguishing between subtypes such as conceptual versus direct replications (e.g., </w:t>
+        <w:t xml:space="preserve">credibility to claims. There is no single universally accepted definition of a replication, and there is ongoing debate about what nomenclature and taxonomy is useful in distinguishing between subtypes such as conceptual versus direct replications (e.g., </w:t>
       </w:r>
       <w:r>
         <w:rPr>
@@ -2050,16 +2041,7 @@
         <w:t>REFs</w:t>
       </w:r>
       <w:r>
-        <w:t xml:space="preserve">). </w:t>
-      </w:r>
-      <w:r>
-        <w:t xml:space="preserve">Typically, I do not find this definitional debate to be particularly useful. </w:t>
-      </w:r>
-      <w:r>
-        <w:t xml:space="preserve">However, </w:t>
-      </w:r>
-      <w:r>
-        <w:t xml:space="preserve">in this case, I think it is worth pointing out how little overlap there is between Luciano et al. </w:t>
+        <w:t xml:space="preserve">). Typically, I do not find this definitional debate to be particularly useful. However, in this case, I think it is worth pointing out how little overlap there is between Luciano et al. </w:t>
       </w:r>
       <w:r>
         <w:fldChar w:fldCharType="begin"/>
@@ -2179,10 +2161,7 @@
         <w:t xml:space="preserve"> Comparisons between Luciano et al. (2011)</w:t>
       </w:r>
       <w:r>
-        <w:t xml:space="preserve"> and </w:t>
-      </w:r>
-      <w:r>
-        <w:t>Foody et al. (2013)</w:t>
+        <w:t xml:space="preserve"> and Foody et al. (2013)</w:t>
       </w:r>
     </w:p>
     <w:tbl>
@@ -2741,16 +2720,7 @@
               <w:jc w:val="left"/>
             </w:pPr>
             <w:r>
-              <w:t>Single</w:t>
-            </w:r>
-            <w:r>
-              <w:t>-</w:t>
-            </w:r>
-            <w:r>
-              <w:t>item Visual Analogue Scales</w:t>
-            </w:r>
-            <w:r>
-              <w:t xml:space="preserve"> for d</w:t>
+              <w:t>Single-item Visual Analogue Scales for d</w:t>
             </w:r>
             <w:r>
               <w:t>iscomfort</w:t>
@@ -4040,21 +4010,7 @@
           <w:i/>
           <w:iCs/>
         </w:rPr>
-        <w:t>“</w:t>
-      </w:r>
-      <w:r>
-        <w:rPr>
-          <w:i/>
-          <w:iCs/>
-        </w:rPr>
-        <w:t>The primary aim of the current study was to compare the relative utility of the two self-based interventions (distinction versus hierarchical relations) in reducing participants’ discomfort, anxiety, and stress after exposure to the distress induction task.</w:t>
-      </w:r>
-      <w:r>
-        <w:rPr>
-          <w:i/>
-          <w:iCs/>
-        </w:rPr>
-        <w:t>”</w:t>
+        <w:t>“The primary aim of the current study was to compare the relative utility of the two self-based interventions (distinction versus hierarchical relations) in reducing participants’ discomfort, anxiety, and stress after exposure to the distress induction task.”</w:t>
       </w:r>
       <w:r>
         <w:t xml:space="preserve"> </w:t>
@@ -4175,12 +4131,14 @@
       <w:r>
         <w:t>All raw and processed data as well as R code for data processing and analyses are available (</w:t>
       </w:r>
-      <w:r>
-        <w:rPr>
-          <w:highlight w:val="yellow"/>
-        </w:rPr>
-        <w:t>osf.io/XXX</w:t>
-      </w:r>
+      <w:hyperlink r:id="rId14" w:history="1">
+        <w:r>
+          <w:rPr>
+            <w:rStyle w:val="Hyperlink"/>
+          </w:rPr>
+          <w:t>osf.io/ztd8n</w:t>
+        </w:r>
+      </w:hyperlink>
       <w:r>
         <w:t>).</w:t>
       </w:r>
@@ -4228,25 +4186,7 @@
         <w:t xml:space="preserve"> </w:t>
       </w:r>
       <w:r>
-        <w:t xml:space="preserve">Luckily, however, such tests </w:t>
-      </w:r>
-      <w:r>
-        <w:t>could</w:t>
-      </w:r>
-      <w:r>
-        <w:t xml:space="preserve"> be conducted based on </w:t>
-      </w:r>
-      <w:r>
-        <w:t xml:space="preserve">the </w:t>
-      </w:r>
-      <w:r>
-        <w:t xml:space="preserve">summary statistics </w:t>
-      </w:r>
-      <w:r>
-        <w:t>presented in the original article</w:t>
-      </w:r>
-      <w:r>
-        <w:t>.</w:t>
+        <w:t>Luckily, however, such tests could be conducted based on the summary statistics presented in the original article.</w:t>
       </w:r>
     </w:p>
     <w:p>
@@ -4673,13 +4613,7 @@
                 </m:e>
               </m:rad>
               <m:r>
-                <m:t xml:space="preserve"> #(</m:t>
-              </m:r>
-              <m:r>
-                <m:t>2</m:t>
-              </m:r>
-              <m:r>
-                <m:t>)</m:t>
+                <m:t xml:space="preserve"> #(2)</m:t>
               </m:r>
             </m:e>
           </m:eqArr>
@@ -4908,13 +4842,7 @@
                 </m:e>
               </m:rad>
               <m:r>
-                <m:t>#(</m:t>
-              </m:r>
-              <m:r>
-                <m:t>3</m:t>
-              </m:r>
-              <m:r>
-                <m:t>)</m:t>
+                <m:t>#(3)</m:t>
               </m:r>
             </m:e>
           </m:eqArr>
@@ -6331,7 +6259,7 @@
                     <pic:cNvPicPr/>
                   </pic:nvPicPr>
                   <pic:blipFill>
-                    <a:blip r:embed="rId14"/>
+                    <a:blip r:embed="rId15"/>
                     <a:stretch>
                       <a:fillRect/>
                     </a:stretch>
@@ -6420,7 +6348,7 @@
                     <pic:cNvPicPr/>
                   </pic:nvPicPr>
                   <pic:blipFill>
-                    <a:blip r:embed="rId15"/>
+                    <a:blip r:embed="rId16"/>
                     <a:stretch>
                       <a:fillRect/>
                     </a:stretch>
@@ -6538,7 +6466,7 @@
                     <pic:cNvPicPr/>
                   </pic:nvPicPr>
                   <pic:blipFill>
-                    <a:blip r:embed="rId16" cstate="print">
+                    <a:blip r:embed="rId17" cstate="print">
                       <a:extLst>
                         <a:ext uri="{28A0092B-C50C-407E-A947-70E740481C1C}">
                           <a14:useLocalDpi xmlns:a14="http://schemas.microsoft.com/office/drawing/2010/main" val="0"/>
@@ -6665,13 +6593,7 @@
     </w:p>
     <w:p>
       <w:r>
-        <w:t xml:space="preserve">The collective rendering by the CBS community of Foody et al. (2013)’s null findings into an incorrect but widely believed scientific truth should give us pause for thought. Some may be quick to suggest that this is a </w:t>
-      </w:r>
-      <w:r>
-        <w:t xml:space="preserve">single unfortunate </w:t>
-      </w:r>
-      <w:r>
-        <w:t xml:space="preserve">example. It may be worth recalling that similar appeals to exceptionalism were made early in the replication crisis, and yet the problems kept spreading to new areas of work people previously argued to be unaffected. We must be careful to avoid hubris here too, and instead be open to the possibility that many areas of our work are built on extremely shaky foundations. </w:t>
+        <w:t xml:space="preserve">The collective rendering by the CBS community of Foody et al. (2013)’s null findings into an incorrect but widely believed scientific truth should give us pause for thought. Some may be quick to suggest that this is a single unfortunate example. It may be worth recalling that similar appeals to exceptionalism were made early in the replication crisis, and yet the problems kept spreading to new areas of work people previously argued to be unaffected. We must be careful to avoid hubris here too, and instead be open to the possibility that many areas of our work are built on extremely shaky foundations. </w:t>
       </w:r>
     </w:p>
     <w:p>
@@ -6754,54 +6676,14 @@
         <w:fldChar w:fldCharType="separate"/>
       </w:r>
       <w:r>
-        <w:t xml:space="preserve">Barnes-Holmes, Y., Hussey, I., </w:t>
-      </w:r>
-      <w:proofErr w:type="spellStart"/>
-      <w:r>
-        <w:t>McEnteggart</w:t>
-      </w:r>
-      <w:proofErr w:type="spellEnd"/>
-      <w:r>
-        <w:t xml:space="preserve">, C., Barnes-Holmes, D., &amp; Foody, M. (2015). Scientific ambition: The relationship between Relational Frame Theory and middle-level terms in acceptance and commitment therapy. In R. D. </w:t>
-      </w:r>
-      <w:proofErr w:type="spellStart"/>
-      <w:r>
-        <w:t>Zettle</w:t>
-      </w:r>
-      <w:proofErr w:type="spellEnd"/>
-      <w:r>
-        <w:t xml:space="preserve">, S. C. Hayes, D. Barnes-Holmes, &amp; A. </w:t>
-      </w:r>
-      <w:proofErr w:type="spellStart"/>
-      <w:r>
-        <w:t>Biglan</w:t>
-      </w:r>
-      <w:proofErr w:type="spellEnd"/>
-      <w:r>
-        <w:t xml:space="preserve"> (Eds.), </w:t>
-      </w:r>
-      <w:r>
-        <w:rPr>
-          <w:i/>
-          <w:iCs/>
-        </w:rPr>
-        <w:t xml:space="preserve">The Wiley Handbook of Contextual </w:t>
-      </w:r>
-      <w:proofErr w:type="spellStart"/>
-      <w:r>
-        <w:rPr>
-          <w:i/>
-          <w:iCs/>
-        </w:rPr>
-        <w:t>Behavioral</w:t>
-      </w:r>
-      <w:proofErr w:type="spellEnd"/>
-      <w:r>
-        <w:rPr>
-          <w:i/>
-          <w:iCs/>
-        </w:rPr>
-        <w:t xml:space="preserve"> Science</w:t>
+        <w:t xml:space="preserve">Barnes-Holmes, Y., Hussey, I., McEnteggart, C., Barnes-Holmes, D., &amp; Foody, M. (2015). Scientific ambition: The relationship between Relational Frame Theory and middle-level terms in acceptance and commitment therapy. In R. D. Zettle, S. C. Hayes, D. Barnes-Holmes, &amp; A. Biglan (Eds.), </w:t>
+      </w:r>
+      <w:r>
+        <w:rPr>
+          <w:i/>
+          <w:iCs/>
+        </w:rPr>
+        <w:t>The Wiley Handbook of Contextual Behavioral Science</w:t>
       </w:r>
       <w:r>
         <w:t xml:space="preserve"> (pp. 365–382). Blackwell-Wiley. http://onlinelibrary.wiley.com/doi/10.1002/9781118489857.ch18/</w:t>
@@ -6812,39 +6694,14 @@
         <w:pStyle w:val="Bibliography"/>
       </w:pPr>
       <w:r>
-        <w:t xml:space="preserve">Dixon, M. R., &amp; Hayes, S. C. (2022). On the Disruptive Effects of </w:t>
-      </w:r>
-      <w:proofErr w:type="spellStart"/>
-      <w:r>
-        <w:t>Behavior</w:t>
-      </w:r>
-      <w:proofErr w:type="spellEnd"/>
-      <w:r>
-        <w:t xml:space="preserve"> Analysis on </w:t>
-      </w:r>
-      <w:proofErr w:type="spellStart"/>
-      <w:r>
-        <w:t>Behavior</w:t>
-      </w:r>
-      <w:proofErr w:type="spellEnd"/>
-      <w:r>
-        <w:t xml:space="preserve"> Analysis: The High Cost of Keeping Out Acceptance and Commitment Therapy and Training. </w:t>
-      </w:r>
-      <w:proofErr w:type="spellStart"/>
-      <w:r>
-        <w:rPr>
-          <w:i/>
-          <w:iCs/>
-        </w:rPr>
-        <w:t>Behavior</w:t>
-      </w:r>
-      <w:proofErr w:type="spellEnd"/>
-      <w:r>
-        <w:rPr>
-          <w:i/>
-          <w:iCs/>
-        </w:rPr>
-        <w:t xml:space="preserve"> Analysis in Practice</w:t>
+        <w:t xml:space="preserve">Dixon, M. R., &amp; Hayes, S. C. (2022). On the Disruptive Effects of Behavior Analysis on Behavior Analysis: The High Cost of Keeping Out Acceptance and Commitment Therapy and Training. </w:t>
+      </w:r>
+      <w:r>
+        <w:rPr>
+          <w:i/>
+          <w:iCs/>
+        </w:rPr>
+        <w:t>Behavior Analysis in Practice</w:t>
       </w:r>
       <w:r>
         <w:t>, 1–7. https://doi.org/10.1007/s40617-022-00742-4</w:t>
@@ -6926,23 +6783,7 @@
           <w:i/>
           <w:iCs/>
         </w:rPr>
-        <w:t xml:space="preserve">Statistical </w:t>
-      </w:r>
-      <w:proofErr w:type="spellStart"/>
-      <w:r>
-        <w:rPr>
-          <w:i/>
-          <w:iCs/>
-        </w:rPr>
-        <w:t>Modeling</w:t>
-      </w:r>
-      <w:proofErr w:type="spellEnd"/>
-      <w:r>
-        <w:rPr>
-          <w:i/>
-          <w:iCs/>
-        </w:rPr>
-        <w:t>, Causal Inference, and Social Science</w:t>
+        <w:t>Statistical Modeling, Causal Inference, and Social Science</w:t>
       </w:r>
       <w:r>
         <w:t>. http://andrewgelman.com/2016/09/21/what-has-happened-down-here-is-the-winds-have-changed/</w:t>
@@ -6952,13 +6793,8 @@
       <w:pPr>
         <w:pStyle w:val="Bibliography"/>
       </w:pPr>
-      <w:proofErr w:type="spellStart"/>
-      <w:r>
-        <w:t>Godbee</w:t>
-      </w:r>
-      <w:proofErr w:type="spellEnd"/>
-      <w:r>
-        <w:t xml:space="preserve">, M., &amp; Kangas, M. (2022). Focusing on the self in context as an emotion regulatory strategy: An evaluation of the “self-as-context” component of ACT compared to cognitive reappraisal in managing stress. </w:t>
+      <w:r>
+        <w:t xml:space="preserve">Godbee, M., &amp; Kangas, M. (2022). Focusing on the self in context as an emotion regulatory strategy: An evaluation of the “self-as-context” component of ACT compared to cognitive reappraisal in managing stress. </w:t>
       </w:r>
       <w:r>
         <w:rPr>
@@ -6985,44 +6821,15 @@
       <w:pPr>
         <w:pStyle w:val="Bibliography"/>
       </w:pPr>
-      <w:proofErr w:type="spellStart"/>
-      <w:r>
-        <w:t>Gomide</w:t>
-      </w:r>
-      <w:proofErr w:type="spellEnd"/>
-      <w:r>
-        <w:t xml:space="preserve">, C. P., Perez, W. F., &amp; </w:t>
-      </w:r>
-      <w:proofErr w:type="spellStart"/>
-      <w:r>
-        <w:t>Pessôa</w:t>
-      </w:r>
-      <w:proofErr w:type="spellEnd"/>
-      <w:r>
-        <w:t xml:space="preserve">, C. V. B. B. (2024). Perspective taking reduces the correspondence bias: A systematically replication of Hooper et al. (2015). </w:t>
-      </w:r>
-      <w:r>
-        <w:rPr>
-          <w:i/>
-          <w:iCs/>
-        </w:rPr>
-        <w:t xml:space="preserve">Journal of Contextual </w:t>
-      </w:r>
-      <w:proofErr w:type="spellStart"/>
-      <w:r>
-        <w:rPr>
-          <w:i/>
-          <w:iCs/>
-        </w:rPr>
-        <w:t>Behavioral</w:t>
-      </w:r>
-      <w:proofErr w:type="spellEnd"/>
-      <w:r>
-        <w:rPr>
-          <w:i/>
-          <w:iCs/>
-        </w:rPr>
-        <w:t xml:space="preserve"> Science</w:t>
+      <w:r>
+        <w:t xml:space="preserve">Gomide, C. P., Perez, W. F., &amp; Pessôa, C. V. B. B. (2024). Perspective taking reduces the correspondence bias: A systematically replication of Hooper et al. (2015). </w:t>
+      </w:r>
+      <w:r>
+        <w:rPr>
+          <w:i/>
+          <w:iCs/>
+        </w:rPr>
+        <w:t>Journal of Contextual Behavioral Science</w:t>
       </w:r>
       <w:r>
         <w:t xml:space="preserve">, </w:t>
@@ -7042,52 +6849,15 @@
       <w:pPr>
         <w:pStyle w:val="Bibliography"/>
       </w:pPr>
-      <w:proofErr w:type="spellStart"/>
-      <w:r>
-        <w:t>Hantula</w:t>
-      </w:r>
-      <w:proofErr w:type="spellEnd"/>
-      <w:r>
-        <w:t xml:space="preserve">, D. A. (2019). Editorial: Replication and Reliability in </w:t>
-      </w:r>
-      <w:proofErr w:type="spellStart"/>
-      <w:r>
-        <w:t>Behavior</w:t>
-      </w:r>
-      <w:proofErr w:type="spellEnd"/>
-      <w:r>
-        <w:t xml:space="preserve"> Science and </w:t>
-      </w:r>
-      <w:proofErr w:type="spellStart"/>
-      <w:r>
-        <w:t>Behavior</w:t>
-      </w:r>
-      <w:proofErr w:type="spellEnd"/>
-      <w:r>
-        <w:t xml:space="preserve"> Analysis: A Call for a Conversation. </w:t>
-      </w:r>
-      <w:r>
-        <w:rPr>
-          <w:i/>
-          <w:iCs/>
-        </w:rPr>
-        <w:t xml:space="preserve">Perspectives on </w:t>
-      </w:r>
-      <w:proofErr w:type="spellStart"/>
-      <w:r>
-        <w:rPr>
-          <w:i/>
-          <w:iCs/>
-        </w:rPr>
-        <w:t>Behavior</w:t>
-      </w:r>
-      <w:proofErr w:type="spellEnd"/>
-      <w:r>
-        <w:rPr>
-          <w:i/>
-          <w:iCs/>
-        </w:rPr>
-        <w:t xml:space="preserve"> Science</w:t>
+      <w:r>
+        <w:t xml:space="preserve">Hantula, D. A. (2019). Editorial: Replication and Reliability in Behavior Science and Behavior Analysis: A Call for a Conversation. </w:t>
+      </w:r>
+      <w:r>
+        <w:rPr>
+          <w:i/>
+          <w:iCs/>
+        </w:rPr>
+        <w:t>Perspectives on Behavior Science</w:t>
       </w:r>
       <w:r>
         <w:t xml:space="preserve">, </w:t>
@@ -7126,38 +6896,14 @@
         <w:pStyle w:val="Bibliography"/>
       </w:pPr>
       <w:r>
-        <w:t xml:space="preserve">Hayes, S. C., </w:t>
-      </w:r>
-      <w:proofErr w:type="spellStart"/>
-      <w:r>
-        <w:t>Strosahl</w:t>
-      </w:r>
-      <w:proofErr w:type="spellEnd"/>
-      <w:r>
-        <w:t xml:space="preserve">, K., &amp; Wilson, K. G. (1999). </w:t>
-      </w:r>
-      <w:r>
-        <w:rPr>
-          <w:i/>
-          <w:iCs/>
-        </w:rPr>
-        <w:t xml:space="preserve">Acceptance and Commitment Therapy: An experiential approach to </w:t>
-      </w:r>
-      <w:proofErr w:type="spellStart"/>
-      <w:r>
-        <w:rPr>
-          <w:i/>
-          <w:iCs/>
-        </w:rPr>
-        <w:t>behavior</w:t>
-      </w:r>
-      <w:proofErr w:type="spellEnd"/>
-      <w:r>
-        <w:rPr>
-          <w:i/>
-          <w:iCs/>
-        </w:rPr>
-        <w:t xml:space="preserve"> change</w:t>
+        <w:t xml:space="preserve">Hayes, S. C., Strosahl, K., &amp; Wilson, K. G. (1999). </w:t>
+      </w:r>
+      <w:r>
+        <w:rPr>
+          <w:i/>
+          <w:iCs/>
+        </w:rPr>
+        <w:t>Acceptance and Commitment Therapy: An experiential approach to behavior change</w:t>
       </w:r>
       <w:r>
         <w:t>. Guilford Press.</w:t>
@@ -7168,46 +6914,14 @@
         <w:pStyle w:val="Bibliography"/>
       </w:pPr>
       <w:r>
-        <w:t xml:space="preserve">Hulbert-Williams, L., </w:t>
-      </w:r>
-      <w:proofErr w:type="spellStart"/>
-      <w:r>
-        <w:t>Pendrous</w:t>
-      </w:r>
-      <w:proofErr w:type="spellEnd"/>
-      <w:r>
-        <w:t xml:space="preserve">, R., </w:t>
-      </w:r>
-      <w:proofErr w:type="spellStart"/>
-      <w:r>
-        <w:t>Hochard</w:t>
-      </w:r>
-      <w:proofErr w:type="spellEnd"/>
-      <w:r>
-        <w:t xml:space="preserve">, K. D., &amp; Hulbert-Williams, N. J. (2020). In search of scope: A response to Ruiz et al. (2020). </w:t>
-      </w:r>
-      <w:r>
-        <w:rPr>
-          <w:i/>
-          <w:iCs/>
-        </w:rPr>
-        <w:t xml:space="preserve">Journal of Contextual </w:t>
-      </w:r>
-      <w:proofErr w:type="spellStart"/>
-      <w:r>
-        <w:rPr>
-          <w:i/>
-          <w:iCs/>
-        </w:rPr>
-        <w:t>Behavioral</w:t>
-      </w:r>
-      <w:proofErr w:type="spellEnd"/>
-      <w:r>
-        <w:rPr>
-          <w:i/>
-          <w:iCs/>
-        </w:rPr>
-        <w:t xml:space="preserve"> Science</w:t>
+        <w:t xml:space="preserve">Hulbert-Williams, L., Pendrous, R., Hochard, K. D., &amp; Hulbert-Williams, N. J. (2020). In search of scope: A response to Ruiz et al. (2020). </w:t>
+      </w:r>
+      <w:r>
+        <w:rPr>
+          <w:i/>
+          <w:iCs/>
+        </w:rPr>
+        <w:t>Journal of Contextual Behavioral Science</w:t>
       </w:r>
       <w:r>
         <w:t>. https://doi.org/10.1016/j.jcbs.2020.10.008</w:t>
@@ -7225,34 +6939,10 @@
           <w:i/>
           <w:iCs/>
         </w:rPr>
-        <w:t xml:space="preserve">General claims require generalized effects: A reply to Ruiz et al.’s (2020) ‘A systematic and critical response to </w:t>
-      </w:r>
-      <w:proofErr w:type="spellStart"/>
-      <w:r>
-        <w:rPr>
-          <w:i/>
-          <w:iCs/>
-        </w:rPr>
-        <w:t>Pendrous</w:t>
-      </w:r>
-      <w:proofErr w:type="spellEnd"/>
-      <w:r>
-        <w:rPr>
-          <w:i/>
-          <w:iCs/>
-        </w:rPr>
-        <w:t xml:space="preserve"> et al. (2020) replication study.’</w:t>
-      </w:r>
-      <w:r>
-        <w:t xml:space="preserve"> </w:t>
-      </w:r>
-      <w:proofErr w:type="spellStart"/>
-      <w:r>
-        <w:t>PsyArXiv</w:t>
-      </w:r>
-      <w:proofErr w:type="spellEnd"/>
-      <w:r>
-        <w:t>. https://doi.org/10.31234/osf.io/83z2y</w:t>
+        <w:t>General claims require generalized effects: A reply to Ruiz et al.’s (2020) ‘A systematic and critical response to Pendrous et al. (2020) replication study.’</w:t>
+      </w:r>
+      <w:r>
+        <w:t xml:space="preserve"> PsyArXiv. https://doi.org/10.31234/osf.io/83z2y</w:t>
       </w:r>
     </w:p>
     <w:p>
@@ -7260,31 +6950,14 @@
         <w:pStyle w:val="Bibliography"/>
       </w:pPr>
       <w:r>
-        <w:t xml:space="preserve">Kelly, A. D., &amp; Kelly, M. E. (2021). Acceptance and Commitment Training in Applied </w:t>
-      </w:r>
-      <w:proofErr w:type="spellStart"/>
-      <w:r>
-        <w:t>Behavior</w:t>
-      </w:r>
-      <w:proofErr w:type="spellEnd"/>
-      <w:r>
-        <w:t xml:space="preserve"> Analysis: Where Have You Been All My Life? </w:t>
-      </w:r>
-      <w:proofErr w:type="spellStart"/>
-      <w:r>
-        <w:rPr>
-          <w:i/>
-          <w:iCs/>
-        </w:rPr>
-        <w:t>Behavior</w:t>
-      </w:r>
-      <w:proofErr w:type="spellEnd"/>
-      <w:r>
-        <w:rPr>
-          <w:i/>
-          <w:iCs/>
-        </w:rPr>
-        <w:t xml:space="preserve"> Analysis in Practice</w:t>
+        <w:t xml:space="preserve">Kelly, A. D., &amp; Kelly, M. E. (2021). Acceptance and Commitment Training in Applied Behavior Analysis: Where Have You Been All My Life? </w:t>
+      </w:r>
+      <w:r>
+        <w:rPr>
+          <w:i/>
+          <w:iCs/>
+        </w:rPr>
+        <w:t>Behavior Analysis in Practice</w:t>
       </w:r>
       <w:r>
         <w:t xml:space="preserve">, </w:t>
@@ -7305,32 +6978,15 @@
         <w:pStyle w:val="Bibliography"/>
       </w:pPr>
       <w:r>
-        <w:t xml:space="preserve">Law, S., &amp; Hayes, S. C. (2021). Murray </w:t>
-      </w:r>
-      <w:proofErr w:type="spellStart"/>
-      <w:r>
-        <w:t>Sidman</w:t>
-      </w:r>
-      <w:proofErr w:type="spellEnd"/>
-      <w:r>
-        <w:t xml:space="preserve">: Fostering progress through foundational choices. </w:t>
-      </w:r>
-      <w:r>
-        <w:rPr>
-          <w:i/>
-          <w:iCs/>
-        </w:rPr>
-        <w:t xml:space="preserve">Journal of the Experimental Analysis of </w:t>
-      </w:r>
-      <w:proofErr w:type="spellStart"/>
-      <w:r>
-        <w:rPr>
-          <w:i/>
-          <w:iCs/>
-        </w:rPr>
-        <w:t>Behavior</w:t>
-      </w:r>
-      <w:proofErr w:type="spellEnd"/>
+        <w:t xml:space="preserve">Law, S., &amp; Hayes, S. C. (2021). Murray Sidman: Fostering progress through foundational choices. </w:t>
+      </w:r>
+      <w:r>
+        <w:rPr>
+          <w:i/>
+          <w:iCs/>
+        </w:rPr>
+        <w:t>Journal of the Experimental Analysis of Behavior</w:t>
+      </w:r>
       <w:r>
         <w:t xml:space="preserve">, </w:t>
       </w:r>
@@ -7349,61 +7005,8 @@
       <w:pPr>
         <w:pStyle w:val="Bibliography"/>
       </w:pPr>
-      <w:proofErr w:type="spellStart"/>
-      <w:r>
-        <w:t>Leichsenring</w:t>
-      </w:r>
-      <w:proofErr w:type="spellEnd"/>
-      <w:r>
-        <w:t xml:space="preserve">, F., </w:t>
-      </w:r>
-      <w:proofErr w:type="spellStart"/>
-      <w:r>
-        <w:t>Abbass</w:t>
-      </w:r>
-      <w:proofErr w:type="spellEnd"/>
-      <w:r>
-        <w:t xml:space="preserve">, A., </w:t>
-      </w:r>
-      <w:proofErr w:type="spellStart"/>
-      <w:r>
-        <w:t>Hilsenroth</w:t>
-      </w:r>
-      <w:proofErr w:type="spellEnd"/>
-      <w:r>
-        <w:t xml:space="preserve">, M. J., </w:t>
-      </w:r>
-      <w:proofErr w:type="spellStart"/>
-      <w:r>
-        <w:t>Leweke</w:t>
-      </w:r>
-      <w:proofErr w:type="spellEnd"/>
-      <w:r>
-        <w:t xml:space="preserve">, F., </w:t>
-      </w:r>
-      <w:proofErr w:type="spellStart"/>
-      <w:r>
-        <w:t>Luyten</w:t>
-      </w:r>
-      <w:proofErr w:type="spellEnd"/>
-      <w:r>
-        <w:t xml:space="preserve">, P., Keefe, J. R., Midgley, N., </w:t>
-      </w:r>
-      <w:proofErr w:type="spellStart"/>
-      <w:r>
-        <w:t>Rabung</w:t>
-      </w:r>
-      <w:proofErr w:type="spellEnd"/>
-      <w:r>
-        <w:t xml:space="preserve">, S., </w:t>
-      </w:r>
-      <w:proofErr w:type="spellStart"/>
-      <w:r>
-        <w:t>Salzer</w:t>
-      </w:r>
-      <w:proofErr w:type="spellEnd"/>
-      <w:r>
-        <w:t xml:space="preserve">, S., &amp; Steinert, C. (2017). Biases in research: Risk factors for non-replicability in psychotherapy and pharmacotherapy research. </w:t>
+      <w:r>
+        <w:t xml:space="preserve">Leichsenring, F., Abbass, A., Hilsenroth, M. J., Leweke, F., Luyten, P., Keefe, J. R., Midgley, N., Rabung, S., Salzer, S., &amp; Steinert, C. (2017). Biases in research: Risk factors for non-replicability in psychotherapy and pharmacotherapy research. </w:t>
       </w:r>
       <w:r>
         <w:rPr>
@@ -7431,15 +7034,7 @@
         <w:pStyle w:val="Bibliography"/>
       </w:pPr>
       <w:r>
-        <w:t xml:space="preserve">Luciano, C., Ruiz, F. J., Torres, R. M. V., &amp; Mar, V. S. (2011). A Relational Frame Analysis of </w:t>
-      </w:r>
-      <w:proofErr w:type="spellStart"/>
-      <w:r>
-        <w:t>Defusion</w:t>
-      </w:r>
-      <w:proofErr w:type="spellEnd"/>
-      <w:r>
-        <w:t xml:space="preserve"> Interactions in Acceptance and Commitment Therapy. A Preliminary and Quasi-Experimental Study with At-Risk Adolescents. </w:t>
+        <w:t xml:space="preserve">Luciano, C., Ruiz, F. J., Torres, R. M. V., &amp; Mar, V. S. (2011). A Relational Frame Analysis of Defusion Interactions in Acceptance and Commitment Therapy. A Preliminary and Quasi-Experimental Study with At-Risk Adolescents. </w:t>
       </w:r>
       <w:r>
         <w:rPr>
@@ -7457,23 +7052,7 @@
         <w:pStyle w:val="Bibliography"/>
       </w:pPr>
       <w:r>
-        <w:t xml:space="preserve">Luciano, C., </w:t>
-      </w:r>
-      <w:proofErr w:type="spellStart"/>
-      <w:r>
-        <w:t>Törneke</w:t>
-      </w:r>
-      <w:proofErr w:type="spellEnd"/>
-      <w:r>
-        <w:t xml:space="preserve">, N., &amp; Ruiz, F. J. (2022). Clinical </w:t>
-      </w:r>
-      <w:proofErr w:type="spellStart"/>
-      <w:r>
-        <w:t>Behavior</w:t>
-      </w:r>
-      <w:proofErr w:type="spellEnd"/>
-      <w:r>
-        <w:t xml:space="preserve"> Analysis and RFT: Conceptualizing Psychopathology and Its Treatment. In M. P. Twohig, M. E. Levin, &amp; J. M. Petersen (Eds.), </w:t>
+        <w:t xml:space="preserve">Luciano, C., Törneke, N., &amp; Ruiz, F. J. (2022). Clinical Behavior Analysis and RFT: Conceptualizing Psychopathology and Its Treatment. In M. P. Twohig, M. E. Levin, &amp; J. M. Petersen (Eds.), </w:t>
       </w:r>
       <w:r>
         <w:rPr>
@@ -7492,51 +7071,17 @@
       </w:pPr>
       <w:r>
         <w:lastRenderedPageBreak/>
-        <w:t xml:space="preserve">Marin, F., Rohatgi, A., &amp; </w:t>
-      </w:r>
-      <w:proofErr w:type="spellStart"/>
-      <w:r>
-        <w:t>Charlot</w:t>
-      </w:r>
-      <w:proofErr w:type="spellEnd"/>
-      <w:r>
-        <w:t xml:space="preserve">, S. (2017). </w:t>
-      </w:r>
-      <w:proofErr w:type="spellStart"/>
-      <w:r>
-        <w:rPr>
-          <w:i/>
-          <w:iCs/>
-        </w:rPr>
-        <w:t>WebPlotDigitizer</w:t>
-      </w:r>
-      <w:proofErr w:type="spellEnd"/>
-      <w:r>
-        <w:rPr>
-          <w:i/>
-          <w:iCs/>
-        </w:rPr>
-        <w:t xml:space="preserve">, a polyvalent and free software to extract spectra from old astronomical publications: Application to ultraviolet </w:t>
-      </w:r>
-      <w:proofErr w:type="spellStart"/>
-      <w:r>
-        <w:rPr>
-          <w:i/>
-          <w:iCs/>
-        </w:rPr>
-        <w:t>spectropolarimetry</w:t>
-      </w:r>
-      <w:proofErr w:type="spellEnd"/>
-      <w:r>
-        <w:t xml:space="preserve"> (arXiv:1708.02025). </w:t>
-      </w:r>
-      <w:proofErr w:type="spellStart"/>
-      <w:r>
-        <w:t>arXiv</w:t>
-      </w:r>
-      <w:proofErr w:type="spellEnd"/>
-      <w:r>
-        <w:t>. http://arxiv.org/abs/1708.02025</w:t>
+        <w:t xml:space="preserve">Marin, F., Rohatgi, A., &amp; Charlot, S. (2017). </w:t>
+      </w:r>
+      <w:r>
+        <w:rPr>
+          <w:i/>
+          <w:iCs/>
+        </w:rPr>
+        <w:t>WebPlotDigitizer, a polyvalent and free software to extract spectra from old astronomical publications: Application to ultraviolet spectropolarimetry</w:t>
+      </w:r>
+      <w:r>
+        <w:t xml:space="preserve"> (arXiv:1708.02025). arXiv. http://arxiv.org/abs/1708.02025</w:t>
       </w:r>
     </w:p>
     <w:p>
@@ -7546,21 +7091,12 @@
       <w:r>
         <w:t xml:space="preserve">McLoughlin, S., &amp; Roche, B. T. (2022). ACT: A Process-Based Therapy in search of a process. </w:t>
       </w:r>
-      <w:proofErr w:type="spellStart"/>
-      <w:r>
-        <w:rPr>
-          <w:i/>
-          <w:iCs/>
-        </w:rPr>
-        <w:t>Behavior</w:t>
-      </w:r>
-      <w:proofErr w:type="spellEnd"/>
-      <w:r>
-        <w:rPr>
-          <w:i/>
-          <w:iCs/>
-        </w:rPr>
-        <w:t xml:space="preserve"> Therapy</w:t>
+      <w:r>
+        <w:rPr>
+          <w:i/>
+          <w:iCs/>
+        </w:rPr>
+        <w:t>Behavior Therapy</w:t>
       </w:r>
       <w:r>
         <w:t>, S0005789422001022. https://doi.org/10.1016/j.beth.2022.07.010</w:t>
@@ -7570,52 +7106,15 @@
       <w:pPr>
         <w:pStyle w:val="Bibliography"/>
       </w:pPr>
-      <w:proofErr w:type="spellStart"/>
-      <w:r>
-        <w:t>Pendrous</w:t>
-      </w:r>
-      <w:proofErr w:type="spellEnd"/>
-      <w:r>
-        <w:t xml:space="preserve">, R., Hulbert-Williams, L., </w:t>
-      </w:r>
-      <w:proofErr w:type="spellStart"/>
-      <w:r>
-        <w:t>Hochard</w:t>
-      </w:r>
-      <w:proofErr w:type="spellEnd"/>
-      <w:r>
-        <w:t xml:space="preserve">, K. D., &amp; Hulbert-Williams, N. J. (2020). Appetitive </w:t>
-      </w:r>
-      <w:proofErr w:type="spellStart"/>
-      <w:r>
-        <w:t>augmental</w:t>
-      </w:r>
-      <w:proofErr w:type="spellEnd"/>
-      <w:r>
-        <w:t xml:space="preserve"> functions and common physical properties in a pain-tolerance metaphor: An extended replication. </w:t>
-      </w:r>
-      <w:r>
-        <w:rPr>
-          <w:i/>
-          <w:iCs/>
-        </w:rPr>
-        <w:t xml:space="preserve">Journal of Contextual </w:t>
-      </w:r>
-      <w:proofErr w:type="spellStart"/>
-      <w:r>
-        <w:rPr>
-          <w:i/>
-          <w:iCs/>
-        </w:rPr>
-        <w:t>Behavioral</w:t>
-      </w:r>
-      <w:proofErr w:type="spellEnd"/>
-      <w:r>
-        <w:rPr>
-          <w:i/>
-          <w:iCs/>
-        </w:rPr>
-        <w:t xml:space="preserve"> Science</w:t>
+      <w:r>
+        <w:t xml:space="preserve">Pendrous, R., Hulbert-Williams, L., Hochard, K. D., &amp; Hulbert-Williams, N. J. (2020). Appetitive augmental functions and common physical properties in a pain-tolerance metaphor: An extended replication. </w:t>
+      </w:r>
+      <w:r>
+        <w:rPr>
+          <w:i/>
+          <w:iCs/>
+        </w:rPr>
+        <w:t>Journal of Contextual Behavioral Science</w:t>
       </w:r>
       <w:r>
         <w:t xml:space="preserve">, </w:t>
@@ -7635,37 +7134,8 @@
       <w:pPr>
         <w:pStyle w:val="Bibliography"/>
       </w:pPr>
-      <w:proofErr w:type="spellStart"/>
-      <w:r>
-        <w:t>Rachman</w:t>
-      </w:r>
-      <w:proofErr w:type="spellEnd"/>
-      <w:r>
-        <w:t xml:space="preserve">, S., </w:t>
-      </w:r>
-      <w:proofErr w:type="spellStart"/>
-      <w:r>
-        <w:t>Shafran</w:t>
-      </w:r>
-      <w:proofErr w:type="spellEnd"/>
-      <w:r>
-        <w:t xml:space="preserve">, R., Mitchell, D., </w:t>
-      </w:r>
-      <w:proofErr w:type="spellStart"/>
-      <w:r>
-        <w:t>Trant</w:t>
-      </w:r>
-      <w:proofErr w:type="spellEnd"/>
-      <w:r>
-        <w:t xml:space="preserve">, J., &amp; </w:t>
-      </w:r>
-      <w:proofErr w:type="spellStart"/>
-      <w:r>
-        <w:t>Teachman</w:t>
-      </w:r>
-      <w:proofErr w:type="spellEnd"/>
-      <w:r>
-        <w:t xml:space="preserve">, B. (1996). How to remain neutral: An experimental analysis of neutralization. </w:t>
+      <w:r>
+        <w:t xml:space="preserve">Rachman, S., Shafran, R., Mitchell, D., Trant, J., &amp; Teachman, B. (1996). How to remain neutral: An experimental analysis of neutralization. </w:t>
       </w:r>
       <w:r>
         <w:rPr>
@@ -7693,15 +7163,7 @@
         <w:pStyle w:val="Bibliography"/>
       </w:pPr>
       <w:r>
-        <w:t xml:space="preserve">Ruiz, F. J., Gil-Luciano, B., &amp; Segura-Vargas, M. A. (2021). Cognitive </w:t>
-      </w:r>
-      <w:proofErr w:type="spellStart"/>
-      <w:r>
-        <w:t>defusion</w:t>
-      </w:r>
-      <w:proofErr w:type="spellEnd"/>
-      <w:r>
-        <w:t xml:space="preserve">. In M. P. Twohig, M. E. Levin, &amp; J. M. Petersen (Eds.), </w:t>
+        <w:t xml:space="preserve">Ruiz, F. J., Gil-Luciano, B., &amp; Segura-Vargas, M. A. (2021). Cognitive defusion. In M. P. Twohig, M. E. Levin, &amp; J. M. Petersen (Eds.), </w:t>
       </w:r>
       <w:r>
         <w:rPr>
@@ -7719,38 +7181,14 @@
         <w:pStyle w:val="Bibliography"/>
       </w:pPr>
       <w:r>
-        <w:t xml:space="preserve">Ruiz, F. J., Luciano, C., &amp; Sierra, M. A. (2020). A systematic and critical response to </w:t>
-      </w:r>
-      <w:proofErr w:type="spellStart"/>
-      <w:r>
-        <w:t>Pendrous</w:t>
-      </w:r>
-      <w:proofErr w:type="spellEnd"/>
-      <w:r>
-        <w:t xml:space="preserve"> et al. (2020) replication study. </w:t>
-      </w:r>
-      <w:r>
-        <w:rPr>
-          <w:i/>
-          <w:iCs/>
-        </w:rPr>
-        <w:t xml:space="preserve">Journal of Contextual </w:t>
-      </w:r>
-      <w:proofErr w:type="spellStart"/>
-      <w:r>
-        <w:rPr>
-          <w:i/>
-          <w:iCs/>
-        </w:rPr>
-        <w:t>Behavioral</w:t>
-      </w:r>
-      <w:proofErr w:type="spellEnd"/>
-      <w:r>
-        <w:rPr>
-          <w:i/>
-          <w:iCs/>
-        </w:rPr>
-        <w:t xml:space="preserve"> Science</w:t>
+        <w:t xml:space="preserve">Ruiz, F. J., Luciano, C., &amp; Sierra, M. A. (2020). A systematic and critical response to Pendrous et al. (2020) replication study. </w:t>
+      </w:r>
+      <w:r>
+        <w:rPr>
+          <w:i/>
+          <w:iCs/>
+        </w:rPr>
+        <w:t>Journal of Contextual Behavioral Science</w:t>
       </w:r>
       <w:r>
         <w:t>. https://doi.org/10.1016/j.jcbs.2020.04.011</w:t>
@@ -7761,23 +7199,7 @@
         <w:pStyle w:val="Bibliography"/>
       </w:pPr>
       <w:r>
-        <w:t xml:space="preserve">Sierra, M. A., Ruiz, F. J., </w:t>
-      </w:r>
-      <w:proofErr w:type="spellStart"/>
-      <w:r>
-        <w:t>Flórez</w:t>
-      </w:r>
-      <w:proofErr w:type="spellEnd"/>
-      <w:r>
-        <w:t xml:space="preserve">, C. L., Hernández, D. R., &amp; Luciano, C. (2016). The Role of Common Physical Properties and </w:t>
-      </w:r>
-      <w:proofErr w:type="spellStart"/>
-      <w:r>
-        <w:t>Augmental</w:t>
-      </w:r>
-      <w:proofErr w:type="spellEnd"/>
-      <w:r>
-        <w:t xml:space="preserve"> Functions in Metaphor Effect. </w:t>
+        <w:t xml:space="preserve">Sierra, M. A., Ruiz, F. J., Flórez, C. L., Hernández, D. R., &amp; Luciano, C. (2016). The Role of Common Physical Properties and Augmental Functions in Metaphor Effect. </w:t>
       </w:r>
       <w:r>
         <w:rPr>
@@ -7823,23 +7245,7 @@
         <w:pStyle w:val="Bibliography"/>
       </w:pPr>
       <w:r>
-        <w:t xml:space="preserve">Tackett, J. L., </w:t>
-      </w:r>
-      <w:proofErr w:type="spellStart"/>
-      <w:r>
-        <w:t>Brandes</w:t>
-      </w:r>
-      <w:proofErr w:type="spellEnd"/>
-      <w:r>
-        <w:t xml:space="preserve">, C. M., King, K. M., &amp; </w:t>
-      </w:r>
-      <w:proofErr w:type="spellStart"/>
-      <w:r>
-        <w:t>Markon</w:t>
-      </w:r>
-      <w:proofErr w:type="spellEnd"/>
-      <w:r>
-        <w:t xml:space="preserve">, K. E. (2019). Psychology’s Replication Crisis and Clinical Psychological Science. </w:t>
+        <w:t xml:space="preserve">Tackett, J. L., Brandes, C. M., King, K. M., &amp; Markon, K. E. (2019). Psychology’s Replication Crisis and Clinical Psychological Science. </w:t>
       </w:r>
       <w:r>
         <w:rPr>
@@ -7867,38 +7273,14 @@
         <w:pStyle w:val="Bibliography"/>
       </w:pPr>
       <w:r>
-        <w:t xml:space="preserve">Task Force on the Strategies and Tactics of Contextual </w:t>
-      </w:r>
-      <w:proofErr w:type="spellStart"/>
-      <w:r>
-        <w:t>Behavioral</w:t>
-      </w:r>
-      <w:proofErr w:type="spellEnd"/>
-      <w:r>
-        <w:t xml:space="preserve"> Science Research. (2021). </w:t>
-      </w:r>
-      <w:r>
-        <w:rPr>
-          <w:i/>
-          <w:iCs/>
-        </w:rPr>
-        <w:t xml:space="preserve">Adoption of Open Science Recommendations | Association for Contextual </w:t>
-      </w:r>
-      <w:proofErr w:type="spellStart"/>
-      <w:r>
-        <w:rPr>
-          <w:i/>
-          <w:iCs/>
-        </w:rPr>
-        <w:t>Behavioral</w:t>
-      </w:r>
-      <w:proofErr w:type="spellEnd"/>
-      <w:r>
-        <w:rPr>
-          <w:i/>
-          <w:iCs/>
-        </w:rPr>
-        <w:t xml:space="preserve"> Science</w:t>
+        <w:t xml:space="preserve">Task Force on the Strategies and Tactics of Contextual Behavioral Science Research. (2021). </w:t>
+      </w:r>
+      <w:r>
+        <w:rPr>
+          <w:i/>
+          <w:iCs/>
+        </w:rPr>
+        <w:t>Adoption of Open Science Recommendations | Association for Contextual Behavioral Science</w:t>
       </w:r>
       <w:r>
         <w:t>. https://contextualscience.org/news/adoption_of_open_science_recommendations</w:t>
@@ -7909,38 +7291,14 @@
         <w:pStyle w:val="Bibliography"/>
       </w:pPr>
       <w:r>
-        <w:t xml:space="preserve">van den Hout, M., </w:t>
-      </w:r>
-      <w:proofErr w:type="spellStart"/>
-      <w:r>
-        <w:t>Kindt</w:t>
-      </w:r>
-      <w:proofErr w:type="spellEnd"/>
-      <w:r>
-        <w:t xml:space="preserve">, M., Weiland, T., &amp; Peters, M. (2002). Instructed neutralization, spontaneous neutralization and prevented neutralization after an obsession-like thought. </w:t>
-      </w:r>
-      <w:r>
-        <w:rPr>
-          <w:i/>
-          <w:iCs/>
-        </w:rPr>
-        <w:t xml:space="preserve">Journal of </w:t>
-      </w:r>
-      <w:proofErr w:type="spellStart"/>
-      <w:r>
-        <w:rPr>
-          <w:i/>
-          <w:iCs/>
-        </w:rPr>
-        <w:t>Behavior</w:t>
-      </w:r>
-      <w:proofErr w:type="spellEnd"/>
-      <w:r>
-        <w:rPr>
-          <w:i/>
-          <w:iCs/>
-        </w:rPr>
-        <w:t xml:space="preserve"> Therapy and Experimental Psychiatry</w:t>
+        <w:t xml:space="preserve">van den Hout, M., Kindt, M., Weiland, T., &amp; Peters, M. (2002). Instructed neutralization, spontaneous neutralization and prevented neutralization after an obsession-like thought. </w:t>
+      </w:r>
+      <w:r>
+        <w:rPr>
+          <w:i/>
+          <w:iCs/>
+        </w:rPr>
+        <w:t>Journal of Behavior Therapy and Experimental Psychiatry</w:t>
       </w:r>
       <w:r>
         <w:t xml:space="preserve">, </w:t>
@@ -7960,53 +7318,15 @@
       <w:pPr>
         <w:pStyle w:val="Bibliography"/>
       </w:pPr>
-      <w:proofErr w:type="spellStart"/>
-      <w:r>
-        <w:t>Zettle</w:t>
-      </w:r>
-      <w:proofErr w:type="spellEnd"/>
-      <w:r>
-        <w:t xml:space="preserve">, R. D., &amp; Masuda, A. (2022). The Future of Third Wave Cognitive </w:t>
-      </w:r>
-      <w:proofErr w:type="spellStart"/>
-      <w:r>
-        <w:t>Behavior</w:t>
-      </w:r>
-      <w:proofErr w:type="spellEnd"/>
-      <w:r>
-        <w:t xml:space="preserve"> Therapies. In W. </w:t>
-      </w:r>
-      <w:proofErr w:type="spellStart"/>
-      <w:r>
-        <w:t>O’Donohue</w:t>
-      </w:r>
-      <w:proofErr w:type="spellEnd"/>
-      <w:r>
-        <w:t xml:space="preserve"> &amp; A. </w:t>
-      </w:r>
-      <w:proofErr w:type="spellStart"/>
-      <w:r>
-        <w:t>Masdua</w:t>
-      </w:r>
-      <w:proofErr w:type="spellEnd"/>
-      <w:r>
-        <w:t xml:space="preserve"> (Eds.), </w:t>
-      </w:r>
-      <w:proofErr w:type="spellStart"/>
-      <w:r>
-        <w:rPr>
-          <w:i/>
-          <w:iCs/>
-        </w:rPr>
-        <w:t>Behavior</w:t>
-      </w:r>
-      <w:proofErr w:type="spellEnd"/>
-      <w:r>
-        <w:rPr>
-          <w:i/>
-          <w:iCs/>
-        </w:rPr>
-        <w:t xml:space="preserve"> Therapy</w:t>
+      <w:r>
+        <w:t xml:space="preserve">Zettle, R. D., &amp; Masuda, A. (2022). The Future of Third Wave Cognitive Behavior Therapies. In W. O’Donohue &amp; A. Masdua (Eds.), </w:t>
+      </w:r>
+      <w:r>
+        <w:rPr>
+          <w:i/>
+          <w:iCs/>
+        </w:rPr>
+        <w:t>Behavior Therapy</w:t>
       </w:r>
       <w:r>
         <w:t>. https://doi.org/10.1007/978-3-031-11677-3_34</w:t>
@@ -9025,6 +8345,7 @@
   <w:style w:type="character" w:default="1" w:styleId="DefaultParagraphFont">
     <w:name w:val="Default Paragraph Font"/>
     <w:uiPriority w:val="1"/>
+    <w:semiHidden/>
     <w:unhideWhenUsed/>
   </w:style>
   <w:style w:type="table" w:default="1" w:styleId="TableNormal">

</xml_diff>